<commit_message>
converts report to pdf
</commit_message>
<xml_diff>
--- a/Companion/finalreport.docx
+++ b/Companion/finalreport.docx
@@ -124,7 +124,6 @@
                                   <w:placeholder>
                                     <w:docPart w:val="A2513C73DCCD40EB98E6F8538245A3B5"/>
                                   </w:placeholder>
-                                  <w:showingPlcHdr/>
                                   <w:dataBinding w:prefixMappings="xmlns:ns0='http://schemas.microsoft.com/office/2006/coverPageProps'" w:xpath="/ns0:CoverPageProperties[1]/ns0:Abstract[1]" w:storeItemID="{55AF091B-3C7A-41E3-B477-F2FDAA23CFDA}"/>
                                   <w:text/>
                                 </w:sdtPr>
@@ -135,7 +134,7 @@
                                       <w:pStyle w:val="Abstract"/>
                                     </w:pPr>
                                     <w:r>
-                                      <w:t>[You can add an abstract or other key statement here. An abstract is typically a short summary of the document content.]</w:t>
+                                      <w:t xml:space="preserve"> </w:t>
                                     </w:r>
                                   </w:p>
                                 </w:sdtContent>
@@ -222,7 +221,6 @@
                             <w:placeholder>
                               <w:docPart w:val="A2513C73DCCD40EB98E6F8538245A3B5"/>
                             </w:placeholder>
-                            <w:showingPlcHdr/>
                             <w:dataBinding w:prefixMappings="xmlns:ns0='http://schemas.microsoft.com/office/2006/coverPageProps'" w:xpath="/ns0:CoverPageProperties[1]/ns0:Abstract[1]" w:storeItemID="{55AF091B-3C7A-41E3-B477-F2FDAA23CFDA}"/>
                             <w:text/>
                           </w:sdtPr>
@@ -233,7 +231,7 @@
                                 <w:pStyle w:val="Abstract"/>
                               </w:pPr>
                               <w:r>
-                                <w:t>[You can add an abstract or other key statement here. An abstract is typically a short summary of the document content.]</w:t>
+                                <w:t xml:space="preserve"> </w:t>
                               </w:r>
                             </w:p>
                           </w:sdtContent>
@@ -392,7 +390,7 @@
                   </wp:anchor>
                 </w:drawing>
               </mc:Choice>
-              <mc:Fallback xmlns:cx6="http://schemas.microsoft.com/office/drawing/2016/5/12/chartex" xmlns:cx7="http://schemas.microsoft.com/office/drawing/2016/5/13/chartex" xmlns:cx8="http://schemas.microsoft.com/office/drawing/2016/5/14/chartex">
+              <mc:Fallback xmlns:cx8="http://schemas.microsoft.com/office/drawing/2016/5/14/chartex" xmlns:cx7="http://schemas.microsoft.com/office/drawing/2016/5/13/chartex" xmlns:cx6="http://schemas.microsoft.com/office/drawing/2016/5/12/chartex">
                 <w:pict>
                   <v:shape id="Text Box 3" o:spid="_x0000_s1027" type="#_x0000_t202" alt="Company contact information" style="position:absolute;margin-left:0;margin-top:0;width:492pt;height:101.25pt;z-index:251660288;visibility:visible;mso-wrap-style:square;mso-width-percent:804;mso-height-percent:150;mso-left-percent:93;mso-top-percent:55;mso-wrap-distance-left:9pt;mso-wrap-distance-top:0;mso-wrap-distance-right:9pt;mso-wrap-distance-bottom:0;mso-position-horizontal-relative:page;mso-position-vertical-relative:page;mso-width-percent:804;mso-height-percent:150;mso-left-percent:93;mso-top-percent:55;mso-width-relative:page;mso-height-relative:page;v-text-anchor:top" o:gfxdata="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" o:allowincell="f" o:allowoverlap="f" filled="f" stroked="f" strokeweight=".5pt">
                     <v:textbox style="mso-fit-shape-to-text:t" inset="0,0,0,0">
@@ -478,6 +476,8 @@
           <w:docGrid w:linePitch="360"/>
         </w:sectPr>
       </w:pPr>
+      <w:bookmarkStart w:id="0" w:name="_GoBack"/>
+      <w:bookmarkEnd w:id="0"/>
     </w:p>
     <w:p>
       <w:pPr>
@@ -538,8 +538,6 @@
       <w:r>
         <w:t>uadtree</w:t>
       </w:r>
-      <w:bookmarkStart w:id="0" w:name="_GoBack"/>
-      <w:bookmarkEnd w:id="0"/>
     </w:p>
     <w:p>
       <w:r>
@@ -18078,6 +18076,7 @@
   </w:compat>
   <w:rsids>
     <w:rsidRoot w:val="00FD3FBB"/>
+    <w:rsid w:val="00374976"/>
     <w:rsid w:val="008708E1"/>
     <w:rsid w:val="00A161D6"/>
     <w:rsid w:val="00AD7C1D"/>
@@ -18926,7 +18925,7 @@
 <file path=customXml/item1.xml><?xml version="1.0" encoding="utf-8"?>
 <CoverPageProperties xmlns="http://schemas.microsoft.com/office/2006/coverPageProps">
   <PublishDate/>
-  <Abstract/>
+  <Abstract> </Abstract>
   <CompanyAddress/>
   <CompanyPhone/>
   <CompanyFax/>
@@ -18935,18 +18934,18 @@
 </file>
 
 <file path=customXml/item2.xml><?xml version="1.0" encoding="utf-8"?>
+<mappings xmlns="http://schemas.microsoft.com/pics">
+  <picture>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</picture>
+</mappings>
+</file>
+
+<file path=customXml/item3.xml><?xml version="1.0" encoding="utf-8"?>
 <?mso-contentType ?>
 <FormTemplates xmlns="http://schemas.microsoft.com/sharepoint/v3/contenttype/forms">
   <Display>DocumentLibraryForm</Display>
   <Edit>AssetEditForm</Edit>
   <New>DocumentLibraryForm</New>
 </FormTemplates>
-</file>
-
-<file path=customXml/item3.xml><?xml version="1.0" encoding="utf-8"?>
-<mappings xmlns="http://schemas.microsoft.com/pics">
-  <picture>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</picture>
-</mappings>
 </file>
 
 <file path=customXml/item4.xml><?xml version="1.0" encoding="utf-8"?>
@@ -18962,6 +18961,14 @@
 </file>
 
 <file path=customXml/itemProps2.xml><?xml version="1.0" encoding="utf-8"?>
+<ds:datastoreItem xmlns:ds="http://schemas.openxmlformats.org/officeDocument/2006/customXml" ds:itemID="{F679E4D8-73D9-412D-B716-777944E71373}">
+  <ds:schemaRefs>
+    <ds:schemaRef ds:uri="http://schemas.microsoft.com/pics"/>
+  </ds:schemaRefs>
+</ds:datastoreItem>
+</file>
+
+<file path=customXml/itemProps3.xml><?xml version="1.0" encoding="utf-8"?>
 <ds:datastoreItem xmlns:ds="http://schemas.openxmlformats.org/officeDocument/2006/customXml" ds:itemID="{32AB97DE-7C71-4533-96FA-5DADA06BFD0C}">
   <ds:schemaRefs>
     <ds:schemaRef ds:uri="http://schemas.microsoft.com/sharepoint/v3/contenttype/forms"/>
@@ -18969,16 +18976,8 @@
 </ds:datastoreItem>
 </file>
 
-<file path=customXml/itemProps3.xml><?xml version="1.0" encoding="utf-8"?>
-<ds:datastoreItem xmlns:ds="http://schemas.openxmlformats.org/officeDocument/2006/customXml" ds:itemID="{F679E4D8-73D9-412D-B716-777944E71373}">
-  <ds:schemaRefs>
-    <ds:schemaRef ds:uri="http://schemas.microsoft.com/pics"/>
-  </ds:schemaRefs>
-</ds:datastoreItem>
-</file>
-
 <file path=customXml/itemProps4.xml><?xml version="1.0" encoding="utf-8"?>
-<ds:datastoreItem xmlns:ds="http://schemas.openxmlformats.org/officeDocument/2006/customXml" ds:itemID="{AE6052E3-F6C5-46E4-8256-EBA9E52D291D}">
+<ds:datastoreItem xmlns:ds="http://schemas.openxmlformats.org/officeDocument/2006/customXml" ds:itemID="{8D4DF35C-98E8-4252-9F8D-DCF7E21744DA}">
   <ds:schemaRefs>
     <ds:schemaRef ds:uri="http://schemas.openxmlformats.org/officeDocument/2006/bibliography"/>
   </ds:schemaRefs>

</xml_diff>